<commit_message>
pushed all updated files
</commit_message>
<xml_diff>
--- a/02_ProjectPreliminary/TT3L_G01_ProjectVision.docx
+++ b/02_ProjectPreliminary/TT3L_G01_ProjectVision.docx
@@ -623,6 +623,9 @@
               <w:spacing w:line="240" w:lineRule="auto"/>
               <w:jc w:val="both"/>
             </w:pPr>
+            <w:r>
+              <w:t xml:space="preserve">DHARVIN DARAN A/L ELANGOO </w:t>
+            </w:r>
           </w:p>
         </w:tc>
         <w:tc>
@@ -642,6 +645,9 @@
               <w:spacing w:line="240" w:lineRule="auto"/>
               <w:jc w:val="both"/>
             </w:pPr>
+            <w:r>
+              <w:t>1231303548</w:t>
+            </w:r>
           </w:p>
         </w:tc>
         <w:tc>
@@ -661,6 +667,9 @@
               <w:spacing w:line="240" w:lineRule="auto"/>
               <w:jc w:val="both"/>
             </w:pPr>
+            <w:r>
+              <w:t>1231303548@student.mmu.edu.my</w:t>
+            </w:r>
           </w:p>
         </w:tc>
       </w:tr>
@@ -686,6 +695,12 @@
                 <w:b/>
               </w:rPr>
             </w:pPr>
+            <w:r>
+              <w:rPr>
+                <w:bCs/>
+              </w:rPr>
+              <w:t>GOH YENG XUN</w:t>
+            </w:r>
           </w:p>
         </w:tc>
         <w:tc>
@@ -705,6 +720,9 @@
               <w:spacing w:line="240" w:lineRule="auto"/>
               <w:jc w:val="both"/>
             </w:pPr>
+            <w:r>
+              <w:t>1231303430</w:t>
+            </w:r>
           </w:p>
         </w:tc>
         <w:tc>
@@ -724,6 +742,9 @@
               <w:spacing w:line="240" w:lineRule="auto"/>
               <w:jc w:val="both"/>
             </w:pPr>
+            <w:r>
+              <w:t>1231303430@student.mmu.edu.my</w:t>
+            </w:r>
           </w:p>
         </w:tc>
       </w:tr>
@@ -812,7 +833,35 @@
         <w:rPr>
           <w:rFonts w:eastAsia="Arial"/>
         </w:rPr>
-        <w:t>The vision of the Campus Accessibility Navigation System is to create an inclusive, real-time, and intelligent navigation platform for university campuses that supports students, staff, and visitors—especially those with mobility impairments. The system will provide barrier-free route suggestions, live facility updates, and accessible event guidance. It aims to enhance mobility, promote independence, and improve user experience for all campus users by integrating accessibility data from facilities and event systems.</w:t>
+        <w:t xml:space="preserve">The vision of the Campus Accessibility Navigation System is to create an inclusive, real-time, and intelligent navigation platform for university campuses that </w:t>
+      </w:r>
+      <w:proofErr w:type="gramStart"/>
+      <w:r>
+        <w:rPr>
+          <w:rFonts w:eastAsia="Arial"/>
+        </w:rPr>
+        <w:t>supports</w:t>
+      </w:r>
+      <w:proofErr w:type="gramEnd"/>
+      <w:r>
+        <w:rPr>
+          <w:rFonts w:eastAsia="Arial"/>
+        </w:rPr>
+        <w:t xml:space="preserve"> students, staff, and </w:t>
+      </w:r>
+      <w:proofErr w:type="gramStart"/>
+      <w:r>
+        <w:rPr>
+          <w:rFonts w:eastAsia="Arial"/>
+        </w:rPr>
+        <w:t>visitors—</w:t>
+      </w:r>
+      <w:proofErr w:type="gramEnd"/>
+      <w:r>
+        <w:rPr>
+          <w:rFonts w:eastAsia="Arial"/>
+        </w:rPr>
+        <w:t>especially those with mobility impairments. The system will provide barrier-free route suggestions, live facility updates, and accessible event guidance. It aims to enhance mobility, promote independence, and improve user experience for all campus users by integrating accessibility data from facilities and event systems.</w:t>
       </w:r>
     </w:p>
     <w:p>
@@ -888,11 +937,19 @@
           <w:rFonts w:eastAsia="Arial"/>
         </w:rPr>
       </w:pPr>
+      <w:proofErr w:type="spellStart"/>
       <w:r>
         <w:rPr>
           <w:rFonts w:eastAsia="Arial"/>
         </w:rPr>
-        <w:t xml:space="preserve">i. </w:t>
+        <w:t>i</w:t>
+      </w:r>
+      <w:proofErr w:type="spellEnd"/>
+      <w:r>
+        <w:rPr>
+          <w:rFonts w:eastAsia="Arial"/>
+        </w:rPr>
+        <w:t xml:space="preserve">. </w:t>
       </w:r>
       <w:r>
         <w:rPr>
@@ -959,6 +1016,7 @@
         </w:rPr>
         <w:t>2.2.</w:t>
       </w:r>
+      <w:proofErr w:type="gramStart"/>
       <w:r>
         <w:rPr>
           <w:rFonts w:eastAsia="Arial"/>
@@ -969,7 +1027,14 @@
         <w:rPr>
           <w:rFonts w:eastAsia="Arial"/>
         </w:rPr>
-        <w:t xml:space="preserve"> Admin Staff</w:t>
+        <w:t xml:space="preserve"> Admin</w:t>
+      </w:r>
+      <w:proofErr w:type="gramEnd"/>
+      <w:r>
+        <w:rPr>
+          <w:rFonts w:eastAsia="Arial"/>
+        </w:rPr>
+        <w:t xml:space="preserve"> Staff</w:t>
       </w:r>
     </w:p>
     <w:p>
@@ -978,11 +1043,19 @@
           <w:rFonts w:eastAsia="Arial"/>
         </w:rPr>
       </w:pPr>
+      <w:proofErr w:type="spellStart"/>
       <w:r>
         <w:rPr>
           <w:rFonts w:eastAsia="Arial"/>
         </w:rPr>
-        <w:t xml:space="preserve">i. </w:t>
+        <w:t>i</w:t>
+      </w:r>
+      <w:proofErr w:type="spellEnd"/>
+      <w:r>
+        <w:rPr>
+          <w:rFonts w:eastAsia="Arial"/>
+        </w:rPr>
+        <w:t xml:space="preserve">. </w:t>
       </w:r>
       <w:r>
         <w:rPr>
@@ -1056,11 +1129,19 @@
           <w:rFonts w:eastAsia="Arial"/>
         </w:rPr>
       </w:pPr>
+      <w:proofErr w:type="spellStart"/>
       <w:r>
         <w:rPr>
           <w:rFonts w:eastAsia="Arial"/>
         </w:rPr>
-        <w:t>i. Personalized routing based on user mobility needs</w:t>
+        <w:t>i</w:t>
+      </w:r>
+      <w:proofErr w:type="spellEnd"/>
+      <w:r>
+        <w:rPr>
+          <w:rFonts w:eastAsia="Arial"/>
+        </w:rPr>
+        <w:t>. Personalized routing based on user mobility needs</w:t>
       </w:r>
     </w:p>
     <w:p>
@@ -1361,11 +1442,19 @@
           <w:rFonts w:eastAsia="Arial"/>
         </w:rPr>
       </w:pPr>
+      <w:proofErr w:type="gramStart"/>
       <w:r>
         <w:rPr>
           <w:rFonts w:eastAsia="Arial"/>
         </w:rPr>
-        <w:t>Deliver Actionable Alerts</w:t>
+        <w:t>Deliver</w:t>
+      </w:r>
+      <w:proofErr w:type="gramEnd"/>
+      <w:r>
+        <w:rPr>
+          <w:rFonts w:eastAsia="Arial"/>
+        </w:rPr>
+        <w:t xml:space="preserve"> Actionable Alerts</w:t>
       </w:r>
     </w:p>
     <w:p>

</xml_diff>